<commit_message>
feat: Actualizar diagrama de flujo eliminando secciones de Resumen de Productividad y ajustando descripciones de acciones
</commit_message>
<xml_diff>
--- a/Documentación/Diagramas/Diagrama de flujo/Diagrama de flujo.docx
+++ b/Documentación/Diagramas/Diagrama de flujo/Diagrama de flujo.docx
@@ -84,47 +84,379 @@
     </w:p>
     <w:p>
       <w:pPr>
+        <w:rPr>
+          <w:b/>
+          <w:bCs/>
+        </w:rPr>
+      </w:pPr>
+      <w:r>
+        <w:rPr>
+          <w:b/>
+          <w:bCs/>
+        </w:rPr>
+        <w:t>Descripción del Diagrama de Flujo</w:t>
+      </w:r>
+    </w:p>
+    <w:p>
+      <w:pPr>
         <w:numPr>
           <w:ilvl w:val="0"/>
-          <w:numId w:val="1"/>
-        </w:numPr>
-      </w:pPr>
-      <w:r>
-        <w:rPr>
-          <w:b/>
-          <w:bCs/>
-        </w:rPr>
-        <w:t>Resumen de Productividad</w:t>
+          <w:numId w:val="2"/>
+        </w:numPr>
+      </w:pPr>
+      <w:r>
+        <w:rPr>
+          <w:b/>
+          <w:bCs/>
+        </w:rPr>
+        <w:t>Navegación en el Tablero Principal</w:t>
+      </w:r>
+    </w:p>
+    <w:p>
+      <w:pPr>
+        <w:numPr>
+          <w:ilvl w:val="1"/>
+          <w:numId w:val="2"/>
+        </w:numPr>
+      </w:pPr>
+      <w:r>
+        <w:rPr>
+          <w:b/>
+          <w:bCs/>
+        </w:rPr>
+        <w:t>Acción</w:t>
+      </w:r>
+      <w:r>
+        <w:t xml:space="preserve">: El usuario accede al </w:t>
+      </w:r>
+      <w:r>
+        <w:rPr>
+          <w:b/>
+          <w:bCs/>
+        </w:rPr>
+        <w:t>Tablero Principal</w:t>
+      </w:r>
+      <w:r>
+        <w:t>.</w:t>
+      </w:r>
+    </w:p>
+    <w:p>
+      <w:pPr>
+        <w:numPr>
+          <w:ilvl w:val="1"/>
+          <w:numId w:val="2"/>
+        </w:numPr>
+      </w:pPr>
+      <w:r>
+        <w:rPr>
+          <w:b/>
+          <w:bCs/>
+        </w:rPr>
+        <w:t>Decisión</w:t>
+      </w:r>
+      <w:r>
+        <w:t>: ¿Qué opción selecciona el usuario?</w:t>
+      </w:r>
+    </w:p>
+    <w:p>
+      <w:pPr>
+        <w:numPr>
+          <w:ilvl w:val="2"/>
+          <w:numId w:val="2"/>
+        </w:numPr>
+      </w:pPr>
+      <w:r>
+        <w:rPr>
+          <w:b/>
+          <w:bCs/>
+        </w:rPr>
+        <w:t>Todas las Tareas</w:t>
+      </w:r>
+      <w:r>
+        <w:t>: Mostrar todas las tareas en una lista.</w:t>
+      </w:r>
+    </w:p>
+    <w:p>
+      <w:pPr>
+        <w:numPr>
+          <w:ilvl w:val="2"/>
+          <w:numId w:val="2"/>
+        </w:numPr>
+      </w:pPr>
+      <w:r>
+        <w:rPr>
+          <w:b/>
+          <w:bCs/>
+        </w:rPr>
+        <w:t>Por Categoría</w:t>
+      </w:r>
+      <w:r>
+        <w:t>: Mostrar tareas filtradas por categoría.</w:t>
+      </w:r>
+    </w:p>
+    <w:p>
+      <w:pPr>
+        <w:numPr>
+          <w:ilvl w:val="2"/>
+          <w:numId w:val="2"/>
+        </w:numPr>
+      </w:pPr>
+      <w:r>
+        <w:rPr>
+          <w:b/>
+          <w:bCs/>
+        </w:rPr>
+        <w:t>Por Prioridad</w:t>
+      </w:r>
+      <w:r>
+        <w:t>: Mostrar tareas filtradas por prioridad.</w:t>
+      </w:r>
+    </w:p>
+    <w:p>
+      <w:pPr>
+        <w:numPr>
+          <w:ilvl w:val="2"/>
+          <w:numId w:val="2"/>
+        </w:numPr>
+      </w:pPr>
+      <w:r>
+        <w:rPr>
+          <w:b/>
+          <w:bCs/>
+        </w:rPr>
+        <w:t>Por Estado</w:t>
+      </w:r>
+      <w:r>
+        <w:t>: Mostrar tareas filtradas por estado.</w:t>
       </w:r>
     </w:p>
     <w:p>
       <w:pPr>
         <w:numPr>
           <w:ilvl w:val="0"/>
-          <w:numId w:val="1"/>
-        </w:numPr>
-      </w:pPr>
-      <w:r>
-        <w:rPr>
-          <w:b/>
-          <w:bCs/>
-        </w:rPr>
-        <w:t>Flujo de Cierre de Sesión</w:t>
-      </w:r>
-    </w:p>
-    <w:p>
-      <w:pPr>
-        <w:rPr>
-          <w:b/>
-          <w:bCs/>
-        </w:rPr>
-      </w:pPr>
-      <w:r>
-        <w:rPr>
-          <w:b/>
-          <w:bCs/>
-        </w:rPr>
-        <w:t>Descripción del Diagrama de Flujo</w:t>
+          <w:numId w:val="2"/>
+        </w:numPr>
+      </w:pPr>
+      <w:r>
+        <w:rPr>
+          <w:b/>
+          <w:bCs/>
+        </w:rPr>
+        <w:t>Creación y Edición de Tareas</w:t>
+      </w:r>
+    </w:p>
+    <w:p>
+      <w:pPr>
+        <w:numPr>
+          <w:ilvl w:val="1"/>
+          <w:numId w:val="2"/>
+        </w:numPr>
+      </w:pPr>
+      <w:r>
+        <w:rPr>
+          <w:b/>
+          <w:bCs/>
+        </w:rPr>
+        <w:t>Acción</w:t>
+      </w:r>
+      <w:r>
+        <w:t xml:space="preserve">: El usuario selecciona </w:t>
+      </w:r>
+      <w:r>
+        <w:rPr>
+          <w:b/>
+          <w:bCs/>
+        </w:rPr>
+        <w:t>Agregar Nueva Tarea</w:t>
+      </w:r>
+      <w:r>
+        <w:t xml:space="preserve"> o </w:t>
+      </w:r>
+      <w:r>
+        <w:rPr>
+          <w:b/>
+          <w:bCs/>
+        </w:rPr>
+        <w:t>Editar una Tarea Existente</w:t>
+      </w:r>
+      <w:r>
+        <w:t>.</w:t>
+      </w:r>
+    </w:p>
+    <w:p>
+      <w:pPr>
+        <w:numPr>
+          <w:ilvl w:val="1"/>
+          <w:numId w:val="2"/>
+        </w:numPr>
+      </w:pPr>
+      <w:r>
+        <w:rPr>
+          <w:b/>
+          <w:bCs/>
+        </w:rPr>
+        <w:t>Decisión</w:t>
+      </w:r>
+      <w:r>
+        <w:t>: ¿Tarea existente o nueva?</w:t>
+      </w:r>
+    </w:p>
+    <w:p>
+      <w:pPr>
+        <w:numPr>
+          <w:ilvl w:val="2"/>
+          <w:numId w:val="2"/>
+        </w:numPr>
+      </w:pPr>
+      <w:r>
+        <w:rPr>
+          <w:b/>
+          <w:bCs/>
+        </w:rPr>
+        <w:t>Nueva Tarea</w:t>
+      </w:r>
+      <w:r>
+        <w:t xml:space="preserve">: Mostrar formulario de </w:t>
+      </w:r>
+      <w:r>
+        <w:rPr>
+          <w:b/>
+          <w:bCs/>
+        </w:rPr>
+        <w:t>Creación de Tarea</w:t>
+      </w:r>
+      <w:r>
+        <w:t>.</w:t>
+      </w:r>
+    </w:p>
+    <w:p>
+      <w:pPr>
+        <w:numPr>
+          <w:ilvl w:val="2"/>
+          <w:numId w:val="2"/>
+        </w:numPr>
+      </w:pPr>
+      <w:r>
+        <w:rPr>
+          <w:b/>
+          <w:bCs/>
+        </w:rPr>
+        <w:t>Tarea Existente</w:t>
+      </w:r>
+      <w:r>
+        <w:t xml:space="preserve">: Mostrar formulario de </w:t>
+      </w:r>
+      <w:r>
+        <w:rPr>
+          <w:b/>
+          <w:bCs/>
+        </w:rPr>
+        <w:t>Edición de Tarea</w:t>
+      </w:r>
+      <w:r>
+        <w:t xml:space="preserve"> con detalles prellenados.</w:t>
+      </w:r>
+    </w:p>
+    <w:p>
+      <w:pPr>
+        <w:numPr>
+          <w:ilvl w:val="1"/>
+          <w:numId w:val="2"/>
+        </w:numPr>
+      </w:pPr>
+      <w:r>
+        <w:rPr>
+          <w:b/>
+          <w:bCs/>
+        </w:rPr>
+        <w:t>Acción</w:t>
+      </w:r>
+      <w:r>
+        <w:t xml:space="preserve">: El usuario introduce la información y </w:t>
+      </w:r>
+      <w:r>
+        <w:rPr>
+          <w:b/>
+          <w:bCs/>
+        </w:rPr>
+        <w:t>guarda</w:t>
+      </w:r>
+      <w:r>
+        <w:t>.</w:t>
+      </w:r>
+    </w:p>
+    <w:p>
+      <w:pPr>
+        <w:numPr>
+          <w:ilvl w:val="1"/>
+          <w:numId w:val="2"/>
+        </w:numPr>
+      </w:pPr>
+      <w:r>
+        <w:rPr>
+          <w:b/>
+          <w:bCs/>
+        </w:rPr>
+        <w:t>Decisión</w:t>
+      </w:r>
+      <w:r>
+        <w:t>: ¿Datos completos y válidos?</w:t>
+      </w:r>
+    </w:p>
+    <w:p>
+      <w:pPr>
+        <w:numPr>
+          <w:ilvl w:val="2"/>
+          <w:numId w:val="2"/>
+        </w:numPr>
+      </w:pPr>
+      <w:r>
+        <w:rPr>
+          <w:b/>
+          <w:bCs/>
+        </w:rPr>
+        <w:t>Sí</w:t>
+      </w:r>
+      <w:r>
+        <w:t xml:space="preserve">: Guardar cambios y redirigir al </w:t>
+      </w:r>
+      <w:r>
+        <w:rPr>
+          <w:b/>
+          <w:bCs/>
+        </w:rPr>
+        <w:t>Tablero Principal</w:t>
+      </w:r>
+      <w:r>
+        <w:t>.</w:t>
+      </w:r>
+    </w:p>
+    <w:p>
+      <w:pPr>
+        <w:numPr>
+          <w:ilvl w:val="2"/>
+          <w:numId w:val="2"/>
+        </w:numPr>
+      </w:pPr>
+      <w:r>
+        <w:rPr>
+          <w:b/>
+          <w:bCs/>
+        </w:rPr>
+        <w:t>No</w:t>
+      </w:r>
+      <w:r>
+        <w:t xml:space="preserve">: Mostrar </w:t>
+      </w:r>
+      <w:r>
+        <w:rPr>
+          <w:b/>
+          <w:bCs/>
+        </w:rPr>
+        <w:t>mensaje de error</w:t>
+      </w:r>
+      <w:r>
+        <w:t>.</w:t>
       </w:r>
     </w:p>
     <w:p>
@@ -139,7 +471,7 @@
           <w:b/>
           <w:bCs/>
         </w:rPr>
-        <w:t>Navegación en el Tablero Principal</w:t>
+        <w:t>Visualización de Tareas en Diferentes Modos</w:t>
       </w:r>
     </w:p>
     <w:p>
@@ -157,7 +489,302 @@
         <w:t>Acción</w:t>
       </w:r>
       <w:r>
-        <w:t xml:space="preserve">: El usuario accede al </w:t>
+        <w:t xml:space="preserve">: El usuario selecciona una </w:t>
+      </w:r>
+      <w:proofErr w:type="gramStart"/>
+      <w:r>
+        <w:t>vista</w:t>
+      </w:r>
+      <w:r>
+        <w:t>(</w:t>
+      </w:r>
+      <w:proofErr w:type="gramEnd"/>
+      <w:r>
+        <w:t>por los filtros categoría, estado, prio</w:t>
+      </w:r>
+      <w:r>
+        <w:t>ridad)</w:t>
+      </w:r>
+    </w:p>
+    <w:p>
+      <w:pPr>
+        <w:numPr>
+          <w:ilvl w:val="1"/>
+          <w:numId w:val="2"/>
+        </w:numPr>
+      </w:pPr>
+      <w:r>
+        <w:rPr>
+          <w:b/>
+          <w:bCs/>
+        </w:rPr>
+        <w:t>Decisión</w:t>
+      </w:r>
+      <w:r>
+        <w:t>: ¿Qué vista selecciona el usuario?</w:t>
+      </w:r>
+    </w:p>
+    <w:p>
+      <w:pPr>
+        <w:numPr>
+          <w:ilvl w:val="0"/>
+          <w:numId w:val="2"/>
+        </w:numPr>
+      </w:pPr>
+      <w:r>
+        <w:rPr>
+          <w:b/>
+          <w:bCs/>
+        </w:rPr>
+        <w:lastRenderedPageBreak/>
+        <w:t>Gestión de Categorías</w:t>
+      </w:r>
+    </w:p>
+    <w:p>
+      <w:pPr>
+        <w:numPr>
+          <w:ilvl w:val="1"/>
+          <w:numId w:val="2"/>
+        </w:numPr>
+      </w:pPr>
+      <w:r>
+        <w:rPr>
+          <w:b/>
+          <w:bCs/>
+        </w:rPr>
+        <w:t>Acción</w:t>
+      </w:r>
+      <w:r>
+        <w:t xml:space="preserve">: El usuario selecciona </w:t>
+      </w:r>
+      <w:r>
+        <w:rPr>
+          <w:b/>
+          <w:bCs/>
+        </w:rPr>
+        <w:t>Gestión de Categorías</w:t>
+      </w:r>
+      <w:r>
+        <w:t>.</w:t>
+      </w:r>
+    </w:p>
+    <w:p>
+      <w:pPr>
+        <w:numPr>
+          <w:ilvl w:val="1"/>
+          <w:numId w:val="2"/>
+        </w:numPr>
+      </w:pPr>
+      <w:r>
+        <w:rPr>
+          <w:b/>
+          <w:bCs/>
+        </w:rPr>
+        <w:t>Decisión</w:t>
+      </w:r>
+      <w:r>
+        <w:t>: ¿Qué desea hacer el usuario?</w:t>
+      </w:r>
+    </w:p>
+    <w:p>
+      <w:pPr>
+        <w:numPr>
+          <w:ilvl w:val="2"/>
+          <w:numId w:val="2"/>
+        </w:numPr>
+      </w:pPr>
+      <w:r>
+        <w:rPr>
+          <w:b/>
+          <w:bCs/>
+        </w:rPr>
+        <w:t>Crear Categoría</w:t>
+      </w:r>
+      <w:r>
+        <w:t xml:space="preserve">: Mostrar formulario de </w:t>
+      </w:r>
+      <w:r>
+        <w:rPr>
+          <w:b/>
+          <w:bCs/>
+        </w:rPr>
+        <w:t>Creación de Categoría</w:t>
+      </w:r>
+      <w:r>
+        <w:t>.</w:t>
+      </w:r>
+    </w:p>
+    <w:p>
+      <w:pPr>
+        <w:numPr>
+          <w:ilvl w:val="2"/>
+          <w:numId w:val="2"/>
+        </w:numPr>
+      </w:pPr>
+      <w:r>
+        <w:rPr>
+          <w:b/>
+          <w:bCs/>
+        </w:rPr>
+        <w:t>Editar Categoría</w:t>
+      </w:r>
+      <w:r>
+        <w:t xml:space="preserve">: Mostrar formulario de </w:t>
+      </w:r>
+      <w:r>
+        <w:rPr>
+          <w:b/>
+          <w:bCs/>
+        </w:rPr>
+        <w:t>Edición de Categoría</w:t>
+      </w:r>
+      <w:r>
+        <w:t>.</w:t>
+      </w:r>
+    </w:p>
+    <w:p>
+      <w:pPr>
+        <w:numPr>
+          <w:ilvl w:val="2"/>
+          <w:numId w:val="2"/>
+        </w:numPr>
+      </w:pPr>
+      <w:r>
+        <w:rPr>
+          <w:b/>
+          <w:bCs/>
+        </w:rPr>
+        <w:t>Eliminar Categoría</w:t>
+      </w:r>
+      <w:r>
+        <w:t xml:space="preserve">: Mostrar </w:t>
+      </w:r>
+      <w:r>
+        <w:rPr>
+          <w:b/>
+          <w:bCs/>
+        </w:rPr>
+        <w:t>confirmación de eliminación</w:t>
+      </w:r>
+      <w:r>
+        <w:t>.</w:t>
+      </w:r>
+    </w:p>
+    <w:p>
+      <w:pPr>
+        <w:numPr>
+          <w:ilvl w:val="1"/>
+          <w:numId w:val="2"/>
+        </w:numPr>
+      </w:pPr>
+      <w:r>
+        <w:rPr>
+          <w:b/>
+          <w:bCs/>
+        </w:rPr>
+        <w:t>Acción</w:t>
+      </w:r>
+      <w:r>
+        <w:t>: Realizar la acción seleccionada y actualizar la lista de categorías.</w:t>
+      </w:r>
+    </w:p>
+    <w:p>
+      <w:pPr>
+        <w:numPr>
+          <w:ilvl w:val="0"/>
+          <w:numId w:val="2"/>
+        </w:numPr>
+      </w:pPr>
+      <w:r>
+        <w:rPr>
+          <w:b/>
+          <w:bCs/>
+        </w:rPr>
+        <w:t>Configuración de Notificaciones</w:t>
+      </w:r>
+    </w:p>
+    <w:p>
+      <w:pPr>
+        <w:numPr>
+          <w:ilvl w:val="1"/>
+          <w:numId w:val="2"/>
+        </w:numPr>
+      </w:pPr>
+      <w:r>
+        <w:rPr>
+          <w:b/>
+          <w:bCs/>
+        </w:rPr>
+        <w:t>Acción</w:t>
+      </w:r>
+      <w:r>
+        <w:t xml:space="preserve">: El usuario selecciona </w:t>
+      </w:r>
+      <w:r>
+        <w:rPr>
+          <w:b/>
+          <w:bCs/>
+        </w:rPr>
+        <w:t>Configuración de Notificaciones</w:t>
+      </w:r>
+      <w:r>
+        <w:t>.</w:t>
+      </w:r>
+    </w:p>
+    <w:p>
+      <w:pPr>
+        <w:numPr>
+          <w:ilvl w:val="1"/>
+          <w:numId w:val="2"/>
+        </w:numPr>
+      </w:pPr>
+      <w:r>
+        <w:rPr>
+          <w:b/>
+          <w:bCs/>
+        </w:rPr>
+        <w:t>Acción</w:t>
+      </w:r>
+      <w:r>
+        <w:t xml:space="preserve">: El usuario configura los </w:t>
+      </w:r>
+      <w:r>
+        <w:rPr>
+          <w:b/>
+          <w:bCs/>
+        </w:rPr>
+        <w:t>recordatorios</w:t>
+      </w:r>
+      <w:r>
+        <w:t xml:space="preserve"> y </w:t>
+      </w:r>
+      <w:r>
+        <w:rPr>
+          <w:b/>
+          <w:bCs/>
+        </w:rPr>
+        <w:t>notificaciones inteligentes</w:t>
+      </w:r>
+      <w:r>
+        <w:t>.</w:t>
+      </w:r>
+    </w:p>
+    <w:p>
+      <w:pPr>
+        <w:numPr>
+          <w:ilvl w:val="1"/>
+          <w:numId w:val="2"/>
+        </w:numPr>
+      </w:pPr>
+      <w:r>
+        <w:rPr>
+          <w:b/>
+          <w:bCs/>
+        </w:rPr>
+        <w:t>Acción</w:t>
+      </w:r>
+      <w:r>
+        <w:t xml:space="preserve">: Guardar configuraciones y redirigir al </w:t>
       </w:r>
       <w:r>
         <w:rPr>
@@ -172,807 +799,8 @@
     </w:p>
     <w:p>
       <w:pPr>
-        <w:numPr>
-          <w:ilvl w:val="1"/>
-          <w:numId w:val="2"/>
-        </w:numPr>
-      </w:pPr>
-      <w:r>
-        <w:rPr>
-          <w:b/>
-          <w:bCs/>
-        </w:rPr>
-        <w:t>Decisión</w:t>
-      </w:r>
-      <w:r>
-        <w:t>: ¿Qué opción selecciona el usuario?</w:t>
-      </w:r>
-    </w:p>
-    <w:p>
-      <w:pPr>
-        <w:numPr>
-          <w:ilvl w:val="2"/>
-          <w:numId w:val="2"/>
-        </w:numPr>
-      </w:pPr>
-      <w:r>
-        <w:rPr>
-          <w:b/>
-          <w:bCs/>
-        </w:rPr>
-        <w:t>Todas las Tareas</w:t>
-      </w:r>
-      <w:r>
-        <w:t>: Mostrar todas las tareas en una lista.</w:t>
-      </w:r>
-    </w:p>
-    <w:p>
-      <w:pPr>
-        <w:numPr>
-          <w:ilvl w:val="2"/>
-          <w:numId w:val="2"/>
-        </w:numPr>
-      </w:pPr>
-      <w:r>
-        <w:rPr>
-          <w:b/>
-          <w:bCs/>
-        </w:rPr>
-        <w:t>Por Categoría</w:t>
-      </w:r>
-      <w:r>
-        <w:t>: Mostrar tareas filtradas por categoría.</w:t>
-      </w:r>
-    </w:p>
-    <w:p>
-      <w:pPr>
-        <w:numPr>
-          <w:ilvl w:val="2"/>
-          <w:numId w:val="2"/>
-        </w:numPr>
-      </w:pPr>
-      <w:r>
-        <w:rPr>
-          <w:b/>
-          <w:bCs/>
-        </w:rPr>
-        <w:t>Por Prioridad</w:t>
-      </w:r>
-      <w:r>
-        <w:t>: Mostrar tareas filtradas por prioridad.</w:t>
-      </w:r>
-    </w:p>
-    <w:p>
-      <w:pPr>
-        <w:numPr>
-          <w:ilvl w:val="2"/>
-          <w:numId w:val="2"/>
-        </w:numPr>
-      </w:pPr>
-      <w:r>
-        <w:rPr>
-          <w:b/>
-          <w:bCs/>
-        </w:rPr>
-        <w:t>Por Estado</w:t>
-      </w:r>
-      <w:r>
-        <w:t>: Mostrar tareas filtradas por estado.</w:t>
-      </w:r>
-    </w:p>
-    <w:p>
-      <w:pPr>
-        <w:numPr>
-          <w:ilvl w:val="2"/>
-          <w:numId w:val="2"/>
-        </w:numPr>
-      </w:pPr>
-      <w:r>
-        <w:rPr>
-          <w:b/>
-          <w:bCs/>
-        </w:rPr>
-        <w:t>Resumen de Productividad</w:t>
-      </w:r>
-      <w:r>
-        <w:t xml:space="preserve">: Redirigir a la pantalla de </w:t>
-      </w:r>
-      <w:r>
-        <w:rPr>
-          <w:b/>
-          <w:bCs/>
-        </w:rPr>
-        <w:t>Resumen de Productividad</w:t>
-      </w:r>
-      <w:r>
-        <w:t>.</w:t>
-      </w:r>
-    </w:p>
-    <w:p>
-      <w:pPr>
-        <w:numPr>
-          <w:ilvl w:val="0"/>
-          <w:numId w:val="2"/>
-        </w:numPr>
-      </w:pPr>
-      <w:r>
-        <w:rPr>
-          <w:b/>
-          <w:bCs/>
-        </w:rPr>
-        <w:t>Creación y Edición de Tareas</w:t>
-      </w:r>
-    </w:p>
-    <w:p>
-      <w:pPr>
-        <w:numPr>
-          <w:ilvl w:val="1"/>
-          <w:numId w:val="2"/>
-        </w:numPr>
-      </w:pPr>
-      <w:r>
-        <w:rPr>
-          <w:b/>
-          <w:bCs/>
-        </w:rPr>
-        <w:t>Acción</w:t>
-      </w:r>
-      <w:r>
-        <w:t xml:space="preserve">: El usuario selecciona </w:t>
-      </w:r>
-      <w:r>
-        <w:rPr>
-          <w:b/>
-          <w:bCs/>
-        </w:rPr>
-        <w:t>Agregar Nueva Tarea</w:t>
-      </w:r>
-      <w:r>
-        <w:t xml:space="preserve"> o </w:t>
-      </w:r>
-      <w:r>
-        <w:rPr>
-          <w:b/>
-          <w:bCs/>
-        </w:rPr>
-        <w:t>Editar una Tarea Existente</w:t>
-      </w:r>
-      <w:r>
-        <w:t>.</w:t>
-      </w:r>
-    </w:p>
-    <w:p>
-      <w:pPr>
-        <w:numPr>
-          <w:ilvl w:val="1"/>
-          <w:numId w:val="2"/>
-        </w:numPr>
-      </w:pPr>
-      <w:r>
-        <w:rPr>
-          <w:b/>
-          <w:bCs/>
-        </w:rPr>
-        <w:t>Decisión</w:t>
-      </w:r>
-      <w:r>
-        <w:t>: ¿Tarea existente o nueva?</w:t>
-      </w:r>
-    </w:p>
-    <w:p>
-      <w:pPr>
-        <w:numPr>
-          <w:ilvl w:val="2"/>
-          <w:numId w:val="2"/>
-        </w:numPr>
-      </w:pPr>
-      <w:r>
-        <w:rPr>
-          <w:b/>
-          <w:bCs/>
-        </w:rPr>
-        <w:t>Nueva Tarea</w:t>
-      </w:r>
-      <w:r>
-        <w:t xml:space="preserve">: Mostrar formulario de </w:t>
-      </w:r>
-      <w:r>
-        <w:rPr>
-          <w:b/>
-          <w:bCs/>
-        </w:rPr>
-        <w:t>Creación de Tarea</w:t>
-      </w:r>
-      <w:r>
-        <w:t>.</w:t>
-      </w:r>
-    </w:p>
-    <w:p>
-      <w:pPr>
-        <w:numPr>
-          <w:ilvl w:val="2"/>
-          <w:numId w:val="2"/>
-        </w:numPr>
-      </w:pPr>
-      <w:r>
-        <w:rPr>
-          <w:b/>
-          <w:bCs/>
-        </w:rPr>
-        <w:t>Tarea Existente</w:t>
-      </w:r>
-      <w:r>
-        <w:t xml:space="preserve">: Mostrar formulario de </w:t>
-      </w:r>
-      <w:r>
-        <w:rPr>
-          <w:b/>
-          <w:bCs/>
-        </w:rPr>
-        <w:t>Edición de Tarea</w:t>
-      </w:r>
-      <w:r>
-        <w:t xml:space="preserve"> con detalles prellenados.</w:t>
-      </w:r>
-    </w:p>
-    <w:p>
-      <w:pPr>
-        <w:numPr>
-          <w:ilvl w:val="1"/>
-          <w:numId w:val="2"/>
-        </w:numPr>
-      </w:pPr>
-      <w:r>
-        <w:rPr>
-          <w:b/>
-          <w:bCs/>
-        </w:rPr>
-        <w:t>Acción</w:t>
-      </w:r>
-      <w:r>
-        <w:t xml:space="preserve">: El usuario introduce la información y </w:t>
-      </w:r>
-      <w:r>
-        <w:rPr>
-          <w:b/>
-          <w:bCs/>
-        </w:rPr>
-        <w:t>guarda</w:t>
-      </w:r>
-      <w:r>
-        <w:t>.</w:t>
-      </w:r>
-    </w:p>
-    <w:p>
-      <w:pPr>
-        <w:numPr>
-          <w:ilvl w:val="1"/>
-          <w:numId w:val="2"/>
-        </w:numPr>
-      </w:pPr>
-      <w:r>
-        <w:rPr>
-          <w:b/>
-          <w:bCs/>
-        </w:rPr>
-        <w:t>Decisión</w:t>
-      </w:r>
-      <w:r>
-        <w:t>: ¿Datos completos y válidos?</w:t>
-      </w:r>
-    </w:p>
-    <w:p>
-      <w:pPr>
-        <w:numPr>
-          <w:ilvl w:val="2"/>
-          <w:numId w:val="2"/>
-        </w:numPr>
-      </w:pPr>
-      <w:r>
-        <w:rPr>
-          <w:b/>
-          <w:bCs/>
-        </w:rPr>
-        <w:t>Sí</w:t>
-      </w:r>
-      <w:r>
-        <w:t xml:space="preserve">: Guardar cambios y redirigir al </w:t>
-      </w:r>
-      <w:r>
-        <w:rPr>
-          <w:b/>
-          <w:bCs/>
-        </w:rPr>
-        <w:t>Tablero Principal</w:t>
-      </w:r>
-      <w:r>
-        <w:t>.</w:t>
-      </w:r>
-    </w:p>
-    <w:p>
-      <w:pPr>
-        <w:numPr>
-          <w:ilvl w:val="2"/>
-          <w:numId w:val="2"/>
-        </w:numPr>
-      </w:pPr>
-      <w:r>
-        <w:rPr>
-          <w:b/>
-          <w:bCs/>
-        </w:rPr>
-        <w:t>No</w:t>
-      </w:r>
-      <w:r>
-        <w:t xml:space="preserve">: Mostrar </w:t>
-      </w:r>
-      <w:r>
-        <w:rPr>
-          <w:b/>
-          <w:bCs/>
-        </w:rPr>
-        <w:t>mensaje de error</w:t>
-      </w:r>
-      <w:r>
-        <w:t>.</w:t>
-      </w:r>
-    </w:p>
-    <w:p>
-      <w:pPr>
-        <w:numPr>
-          <w:ilvl w:val="0"/>
-          <w:numId w:val="2"/>
-        </w:numPr>
-      </w:pPr>
-      <w:r>
-        <w:rPr>
-          <w:b/>
-          <w:bCs/>
-        </w:rPr>
-        <w:lastRenderedPageBreak/>
-        <w:t>Visualización de Tareas en Diferentes Modos</w:t>
-      </w:r>
-    </w:p>
-    <w:p>
-      <w:pPr>
-        <w:numPr>
-          <w:ilvl w:val="1"/>
-          <w:numId w:val="2"/>
-        </w:numPr>
-      </w:pPr>
-      <w:r>
-        <w:rPr>
-          <w:b/>
-          <w:bCs/>
-        </w:rPr>
-        <w:t>Acción</w:t>
-      </w:r>
-      <w:r>
-        <w:t>: El usuario selecciona una vista (Lista, Calendario Semanal, Calendario Mensual).</w:t>
-      </w:r>
-    </w:p>
-    <w:p>
-      <w:pPr>
-        <w:numPr>
-          <w:ilvl w:val="1"/>
-          <w:numId w:val="2"/>
-        </w:numPr>
-      </w:pPr>
-      <w:r>
-        <w:rPr>
-          <w:b/>
-          <w:bCs/>
-        </w:rPr>
-        <w:t>Decisión</w:t>
-      </w:r>
-      <w:r>
-        <w:t>: ¿Qué vista selecciona el usuario?</w:t>
-      </w:r>
-    </w:p>
-    <w:p>
-      <w:pPr>
-        <w:numPr>
-          <w:ilvl w:val="2"/>
-          <w:numId w:val="2"/>
-        </w:numPr>
-      </w:pPr>
-      <w:r>
-        <w:rPr>
-          <w:b/>
-          <w:bCs/>
-        </w:rPr>
-        <w:t>Lista</w:t>
-      </w:r>
-      <w:r>
-        <w:t>: Mostrar tareas en formato de lista.</w:t>
-      </w:r>
-    </w:p>
-    <w:p>
-      <w:pPr>
-        <w:numPr>
-          <w:ilvl w:val="2"/>
-          <w:numId w:val="2"/>
-        </w:numPr>
-      </w:pPr>
-      <w:r>
-        <w:rPr>
-          <w:b/>
-          <w:bCs/>
-        </w:rPr>
-        <w:t>Calendario Semanal</w:t>
-      </w:r>
-      <w:r>
-        <w:t>: Mostrar tareas en vista de calendario semanal.</w:t>
-      </w:r>
-    </w:p>
-    <w:p>
-      <w:pPr>
-        <w:numPr>
-          <w:ilvl w:val="2"/>
-          <w:numId w:val="2"/>
-        </w:numPr>
-      </w:pPr>
-      <w:r>
-        <w:rPr>
-          <w:b/>
-          <w:bCs/>
-        </w:rPr>
-        <w:t>Calendario Mensual</w:t>
-      </w:r>
-      <w:r>
-        <w:t>: Mostrar tareas en vista de calendario mensual.</w:t>
-      </w:r>
-    </w:p>
-    <w:p>
-      <w:pPr>
-        <w:numPr>
-          <w:ilvl w:val="0"/>
-          <w:numId w:val="2"/>
-        </w:numPr>
-      </w:pPr>
-      <w:r>
-        <w:rPr>
-          <w:b/>
-          <w:bCs/>
-        </w:rPr>
-        <w:t>Gestión de Categorías</w:t>
-      </w:r>
-    </w:p>
-    <w:p>
-      <w:pPr>
-        <w:numPr>
-          <w:ilvl w:val="1"/>
-          <w:numId w:val="2"/>
-        </w:numPr>
-      </w:pPr>
-      <w:r>
-        <w:rPr>
-          <w:b/>
-          <w:bCs/>
-        </w:rPr>
-        <w:t>Acción</w:t>
-      </w:r>
-      <w:r>
-        <w:t xml:space="preserve">: El usuario selecciona </w:t>
-      </w:r>
-      <w:r>
-        <w:rPr>
-          <w:b/>
-          <w:bCs/>
-        </w:rPr>
-        <w:t>Gestión de Categorías</w:t>
-      </w:r>
-      <w:r>
-        <w:t>.</w:t>
-      </w:r>
-    </w:p>
-    <w:p>
-      <w:pPr>
-        <w:numPr>
-          <w:ilvl w:val="1"/>
-          <w:numId w:val="2"/>
-        </w:numPr>
-      </w:pPr>
-      <w:r>
-        <w:rPr>
-          <w:b/>
-          <w:bCs/>
-        </w:rPr>
-        <w:t>Decisión</w:t>
-      </w:r>
-      <w:r>
-        <w:t>: ¿Qué desea hacer el usuario?</w:t>
-      </w:r>
-    </w:p>
-    <w:p>
-      <w:pPr>
-        <w:numPr>
-          <w:ilvl w:val="2"/>
-          <w:numId w:val="2"/>
-        </w:numPr>
-      </w:pPr>
-      <w:r>
-        <w:rPr>
-          <w:b/>
-          <w:bCs/>
-        </w:rPr>
-        <w:t>Crear Categoría</w:t>
-      </w:r>
-      <w:r>
-        <w:t xml:space="preserve">: Mostrar formulario de </w:t>
-      </w:r>
-      <w:r>
-        <w:rPr>
-          <w:b/>
-          <w:bCs/>
-        </w:rPr>
-        <w:t>Creación de Categoría</w:t>
-      </w:r>
-      <w:r>
-        <w:t>.</w:t>
-      </w:r>
-    </w:p>
-    <w:p>
-      <w:pPr>
-        <w:numPr>
-          <w:ilvl w:val="2"/>
-          <w:numId w:val="2"/>
-        </w:numPr>
-      </w:pPr>
-      <w:r>
-        <w:rPr>
-          <w:b/>
-          <w:bCs/>
-        </w:rPr>
-        <w:t>Editar Categoría</w:t>
-      </w:r>
-      <w:r>
-        <w:t xml:space="preserve">: Mostrar formulario de </w:t>
-      </w:r>
-      <w:r>
-        <w:rPr>
-          <w:b/>
-          <w:bCs/>
-        </w:rPr>
-        <w:t>Edición de Categoría</w:t>
-      </w:r>
-      <w:r>
-        <w:t>.</w:t>
-      </w:r>
-    </w:p>
-    <w:p>
-      <w:pPr>
-        <w:numPr>
-          <w:ilvl w:val="2"/>
-          <w:numId w:val="2"/>
-        </w:numPr>
-      </w:pPr>
-      <w:r>
-        <w:rPr>
-          <w:b/>
-          <w:bCs/>
-        </w:rPr>
-        <w:t>Eliminar Categoría</w:t>
-      </w:r>
-      <w:r>
-        <w:t xml:space="preserve">: Mostrar </w:t>
-      </w:r>
-      <w:r>
-        <w:rPr>
-          <w:b/>
-          <w:bCs/>
-        </w:rPr>
-        <w:t>confirmación de eliminación</w:t>
-      </w:r>
-      <w:r>
-        <w:t>.</w:t>
-      </w:r>
-    </w:p>
-    <w:p>
-      <w:pPr>
-        <w:numPr>
-          <w:ilvl w:val="1"/>
-          <w:numId w:val="2"/>
-        </w:numPr>
-      </w:pPr>
-      <w:r>
-        <w:rPr>
-          <w:b/>
-          <w:bCs/>
-        </w:rPr>
-        <w:t>Acción</w:t>
-      </w:r>
-      <w:r>
-        <w:t>: Realizar la acción seleccionada y actualizar la lista de categorías.</w:t>
-      </w:r>
-    </w:p>
-    <w:p>
-      <w:pPr>
-        <w:numPr>
-          <w:ilvl w:val="0"/>
-          <w:numId w:val="2"/>
-        </w:numPr>
-      </w:pPr>
-      <w:r>
-        <w:rPr>
-          <w:b/>
-          <w:bCs/>
-        </w:rPr>
-        <w:t>Configuración de Notificaciones</w:t>
-      </w:r>
-    </w:p>
-    <w:p>
-      <w:pPr>
-        <w:numPr>
-          <w:ilvl w:val="1"/>
-          <w:numId w:val="2"/>
-        </w:numPr>
-      </w:pPr>
-      <w:r>
-        <w:rPr>
-          <w:b/>
-          <w:bCs/>
-        </w:rPr>
-        <w:t>Acción</w:t>
-      </w:r>
-      <w:r>
-        <w:t xml:space="preserve">: El usuario selecciona </w:t>
-      </w:r>
-      <w:r>
-        <w:rPr>
-          <w:b/>
-          <w:bCs/>
-        </w:rPr>
-        <w:t>Configuración de Notificaciones</w:t>
-      </w:r>
-      <w:r>
-        <w:t>.</w:t>
-      </w:r>
-    </w:p>
-    <w:p>
-      <w:pPr>
-        <w:numPr>
-          <w:ilvl w:val="1"/>
-          <w:numId w:val="2"/>
-        </w:numPr>
-      </w:pPr>
-      <w:r>
-        <w:rPr>
-          <w:b/>
-          <w:bCs/>
-        </w:rPr>
-        <w:t>Acción</w:t>
-      </w:r>
-      <w:r>
-        <w:t xml:space="preserve">: El usuario configura los </w:t>
-      </w:r>
-      <w:r>
-        <w:rPr>
-          <w:b/>
-          <w:bCs/>
-        </w:rPr>
-        <w:t>recordatorios</w:t>
-      </w:r>
-      <w:r>
-        <w:t xml:space="preserve"> y </w:t>
-      </w:r>
-      <w:r>
-        <w:rPr>
-          <w:b/>
-          <w:bCs/>
-        </w:rPr>
-        <w:t>notificaciones inteligentes</w:t>
-      </w:r>
-      <w:r>
-        <w:t>.</w:t>
-      </w:r>
-    </w:p>
-    <w:p>
-      <w:pPr>
-        <w:numPr>
-          <w:ilvl w:val="1"/>
-          <w:numId w:val="2"/>
-        </w:numPr>
-      </w:pPr>
-      <w:r>
-        <w:rPr>
-          <w:b/>
-          <w:bCs/>
-        </w:rPr>
-        <w:t>Acción</w:t>
-      </w:r>
-      <w:r>
-        <w:t xml:space="preserve">: Guardar configuraciones y redirigir al </w:t>
-      </w:r>
-      <w:r>
-        <w:rPr>
-          <w:b/>
-          <w:bCs/>
-        </w:rPr>
-        <w:t>Tablero Principal</w:t>
-      </w:r>
-      <w:r>
-        <w:t>.</w:t>
-      </w:r>
-    </w:p>
-    <w:p>
-      <w:pPr>
-        <w:numPr>
-          <w:ilvl w:val="0"/>
-          <w:numId w:val="2"/>
-        </w:numPr>
-      </w:pPr>
-      <w:r>
-        <w:rPr>
-          <w:b/>
-          <w:bCs/>
-        </w:rPr>
-        <w:t>Resumen de Productividad</w:t>
-      </w:r>
-    </w:p>
-    <w:p>
-      <w:pPr>
-        <w:numPr>
-          <w:ilvl w:val="1"/>
-          <w:numId w:val="2"/>
-        </w:numPr>
-      </w:pPr>
-      <w:r>
-        <w:rPr>
-          <w:b/>
-          <w:bCs/>
-        </w:rPr>
-        <w:t>Acción</w:t>
-      </w:r>
-      <w:r>
-        <w:t xml:space="preserve">: El usuario selecciona </w:t>
-      </w:r>
-      <w:r>
-        <w:rPr>
-          <w:b/>
-          <w:bCs/>
-        </w:rPr>
-        <w:t>Resumen de Productividad</w:t>
-      </w:r>
-      <w:r>
-        <w:t>.</w:t>
-      </w:r>
-    </w:p>
-    <w:p>
-      <w:pPr>
-        <w:numPr>
-          <w:ilvl w:val="1"/>
-          <w:numId w:val="2"/>
-        </w:numPr>
-      </w:pPr>
-      <w:r>
-        <w:rPr>
-          <w:b/>
-          <w:bCs/>
-        </w:rPr>
-        <w:t>Acción</w:t>
-      </w:r>
-      <w:r>
-        <w:t>: Mostrar estadísticas y gráficos de productividad.</w:t>
-      </w:r>
-    </w:p>
-    <w:p>
-      <w:pPr>
-        <w:numPr>
-          <w:ilvl w:val="1"/>
-          <w:numId w:val="2"/>
-        </w:numPr>
-      </w:pPr>
-      <w:r>
-        <w:rPr>
-          <w:b/>
-          <w:bCs/>
-        </w:rPr>
-        <w:t>Acción</w:t>
-      </w:r>
-      <w:r>
-        <w:t>: Permitir filtrado de estadísticas por fecha y categoría.</w:t>
-      </w:r>
+        <w:ind w:left="1440"/>
+      </w:pPr>
     </w:p>
     <w:sectPr>
       <w:pgSz w:w="11906" w:h="16838"/>

</xml_diff>